<commit_message>
word smithing, corrections, more pics
</commit_message>
<xml_diff>
--- a/tiffin_pics/Tiffin 32SA For Sale.docx
+++ b/tiffin_pics/Tiffin 32SA For Sale.docx
@@ -40,7 +40,43 @@
           <w:sz w:val="32"/>
           <w:szCs w:val="32"/>
         </w:rPr>
-        <w:t>2022 Tiffin Allegro Open Road 32SA – $156,000</w:t>
+        <w:t>2022 Tiffin Allegro Open Road 32SA – $15</w:t>
+      </w:r>
+      <w:r>
+        <w:rPr>
+          <w:b/>
+          <w:bCs/>
+          <w:sz w:val="32"/>
+          <w:szCs w:val="32"/>
+        </w:rPr>
+        <w:t>4</w:t>
+      </w:r>
+      <w:r>
+        <w:rPr>
+          <w:b/>
+          <w:bCs/>
+          <w:sz w:val="32"/>
+          <w:szCs w:val="32"/>
+        </w:rPr>
+        <w:t>,</w:t>
+      </w:r>
+      <w:r>
+        <w:rPr>
+          <w:b/>
+          <w:bCs/>
+          <w:sz w:val="32"/>
+          <w:szCs w:val="32"/>
+        </w:rPr>
+        <w:t>5</w:t>
+      </w:r>
+      <w:r>
+        <w:rPr>
+          <w:b/>
+          <w:bCs/>
+          <w:sz w:val="32"/>
+          <w:szCs w:val="32"/>
+        </w:rPr>
+        <w:t>00</w:t>
       </w:r>
     </w:p>
     <w:p>
@@ -64,7 +100,10 @@
         </w:numPr>
       </w:pPr>
       <w:r>
-        <w:t>Mileage: 17</w:t>
+        <w:t xml:space="preserve">Mileage: </w:t>
+      </w:r>
+      <w:r>
+        <w:t>~18</w:t>
       </w:r>
       <w:r>
         <w:t>,</w:t>
@@ -72,6 +111,9 @@
       <w:r>
         <w:t>250</w:t>
       </w:r>
+      <w:r>
+        <w:t xml:space="preserve"> (it changes monthly)</w:t>
+      </w:r>
     </w:p>
     <w:p>
       <w:pPr>
@@ -82,7 +124,15 @@
         </w:numPr>
       </w:pPr>
       <w:r>
-        <w:t>Chassis/Engine: Ford F-53 24,000 lb. GVWR chassis with 7.3L V8 “Godzilla” gas engine (350 HP / 468 lb-ft)</w:t>
+        <w:t xml:space="preserve">Chassis/Engine: Ford F-53 24,000 lb. GVWR chassis with 7.3L V8 “Godzilla” gas engine (350 HP / 468 </w:t>
+      </w:r>
+      <w:proofErr w:type="spellStart"/>
+      <w:r>
+        <w:t>lb</w:t>
+      </w:r>
+      <w:proofErr w:type="spellEnd"/>
+      <w:r>
+        <w:t>-ft)</w:t>
       </w:r>
     </w:p>
     <w:p>
@@ -94,13 +144,27 @@
         </w:numPr>
       </w:pPr>
       <w:r>
-        <w:t xml:space="preserve">Suspension: LiquidSpring 4-Corner Smart Suspension </w:t>
+        <w:t xml:space="preserve">Suspension: </w:t>
+      </w:r>
+      <w:proofErr w:type="spellStart"/>
+      <w:r>
+        <w:t>LiquidSpring</w:t>
+      </w:r>
+      <w:proofErr w:type="spellEnd"/>
+      <w:r>
+        <w:t xml:space="preserve"> 4-Corner Smart Suspension </w:t>
       </w:r>
       <w:r>
         <w:br/>
       </w:r>
       <w:r>
-        <w:t>(professionally installed, $28,000 upgrade, and worth every penny IMHO)</w:t>
+        <w:t>(professionally installed, $</w:t>
+      </w:r>
+      <w:r>
+        <w:t>19</w:t>
+      </w:r>
+      <w:r>
+        <w:t>,000 upgrade, and worth every penny IMHO)</w:t>
       </w:r>
     </w:p>
     <w:p>
@@ -139,7 +203,15 @@
         </w:numPr>
       </w:pPr>
       <w:r>
-        <w:t>Rare LiquidSpring smart suspension upgrade – vastly improves ride and handling</w:t>
+        <w:t xml:space="preserve">Rare </w:t>
+      </w:r>
+      <w:proofErr w:type="spellStart"/>
+      <w:r>
+        <w:t>LiquidSpring</w:t>
+      </w:r>
+      <w:proofErr w:type="spellEnd"/>
+      <w:r>
+        <w:t xml:space="preserve"> smart suspension upgrade – vastly improves ride and handling</w:t>
       </w:r>
     </w:p>
     <w:p>
@@ -150,8 +222,13 @@
           <w:numId w:val="2"/>
         </w:numPr>
       </w:pPr>
-      <w:r>
-        <w:t>Valterra electric-controlled black &amp; grey water dump valves for clean, effortless tank management</w:t>
+      <w:proofErr w:type="spellStart"/>
+      <w:r>
+        <w:t>Valterra</w:t>
+      </w:r>
+      <w:proofErr w:type="spellEnd"/>
+      <w:r>
+        <w:t xml:space="preserve"> electric-controlled black &amp; grey water dump valves for clean, effortless tank management</w:t>
       </w:r>
     </w:p>
     <w:p>
@@ -287,13 +364,7 @@
       </w:r>
       <w:r>
         <w:br/>
-        <w:t>(</w:t>
-      </w:r>
-      <w:r>
-        <w:t>15K BTU</w:t>
-      </w:r>
-      <w:r>
-        <w:t xml:space="preserve"> front + 12K BTU rear)</w:t>
+        <w:t>(15K BTU front + 12K BTU rear)</w:t>
       </w:r>
     </w:p>
     <w:p>
@@ -304,8 +375,13 @@
           <w:numId w:val="2"/>
         </w:numPr>
       </w:pPr>
-      <w:r>
-        <w:t>Splendide combo washer/dryer installed</w:t>
+      <w:proofErr w:type="spellStart"/>
+      <w:r>
+        <w:t>Splendide</w:t>
+      </w:r>
+      <w:proofErr w:type="spellEnd"/>
+      <w:r>
+        <w:t xml:space="preserve"> combo washer/dryer installed</w:t>
       </w:r>
     </w:p>
     <w:p>
@@ -468,7 +544,15 @@
         </w:numPr>
       </w:pPr>
       <w:r>
-        <w:t>Blackstone-Labs oil analysis available with trends data</w:t>
+        <w:t>Blackstone-</w:t>
+      </w:r>
+      <w:proofErr w:type="gramStart"/>
+      <w:r>
+        <w:t>Labs</w:t>
+      </w:r>
+      <w:proofErr w:type="gramEnd"/>
+      <w:r>
+        <w:t xml:space="preserve"> oil analysis available with trends data</w:t>
       </w:r>
     </w:p>
     <w:p>
@@ -537,7 +621,15 @@
     </w:p>
     <w:p>
       <w:r>
-        <w:t>The LiquidSpring suspension upgrade alone makes this unit stand out, delivering a ride quality few gas coaches can match. Combined with solar, new tires, batteries, and convenience upgrades, this coach is turn-key, self-sufficient, and ready for the road.</w:t>
+        <w:t xml:space="preserve">The </w:t>
+      </w:r>
+      <w:proofErr w:type="spellStart"/>
+      <w:r>
+        <w:t>LiquidSpring</w:t>
+      </w:r>
+      <w:proofErr w:type="spellEnd"/>
+      <w:r>
+        <w:t xml:space="preserve"> suspension upgrade alone makes this unit stand out, delivering a ride quality few gas coaches can match. Combined with solar, new tires, batteries, and convenience upgrades, this coach is turn-key, self-sufficient, and ready for the road.</w:t>
       </w:r>
     </w:p>
     <w:p>
@@ -577,7 +669,35 @@
           <w:b/>
           <w:bCs/>
         </w:rPr>
-        <w:t>$156,000 — serious offers considered.</w:t>
+        <w:t>$15</w:t>
+      </w:r>
+      <w:r>
+        <w:rPr>
+          <w:b/>
+          <w:bCs/>
+        </w:rPr>
+        <w:t>4</w:t>
+      </w:r>
+      <w:r>
+        <w:rPr>
+          <w:b/>
+          <w:bCs/>
+        </w:rPr>
+        <w:t>,</w:t>
+      </w:r>
+      <w:r>
+        <w:rPr>
+          <w:b/>
+          <w:bCs/>
+        </w:rPr>
+        <w:t>5</w:t>
+      </w:r>
+      <w:r>
+        <w:rPr>
+          <w:b/>
+          <w:bCs/>
+        </w:rPr>
+        <w:t>00 — serious offers considered.</w:t>
       </w:r>
     </w:p>
     <w:p>

</xml_diff>